<commit_message>
Added term paper pdf draft
</commit_message>
<xml_diff>
--- a/Documents/DhruvalBhatt_NetworkAnalysis_TermProjectReport.docx
+++ b/Documents/DhruvalBhatt_NetworkAnalysis_TermProjectReport.docx
@@ -14,6 +14,8 @@
           <w:szCs w:val="28"/>
         </w:rPr>
       </w:pPr>
+      <w:bookmarkStart w:id="0" w:name="_GoBack"/>
+      <w:bookmarkEnd w:id="0"/>
       <w:r>
         <w:rPr>
           <w:rFonts w:ascii="Times New Roman" w:hAnsi="Times New Roman" w:cs="Times New Roman"/>
@@ -2223,7 +2225,7 @@
           <w:szCs w:val="24"/>
         </w:rPr>
       </w:pPr>
-      <w:bookmarkStart w:id="0" w:name="_Hlk36138899"/>
+      <w:bookmarkStart w:id="1" w:name="_Hlk36138899"/>
       <w:r>
         <w:rPr>
           <w:rFonts w:ascii="Times New Roman" w:hAnsi="Times New Roman" w:cs="Times New Roman"/>
@@ -2679,7 +2681,7 @@
         <w:t>The correlation matrices are adjusted as previously described.</w:t>
       </w:r>
     </w:p>
-    <w:bookmarkEnd w:id="0"/>
+    <w:bookmarkEnd w:id="1"/>
     <w:p>
       <w:pPr>
         <w:spacing w:after="0" w:line="480" w:lineRule="auto"/>
@@ -4687,14 +4689,27 @@
       <w:r>
         <w:t xml:space="preserve">Figure </w:t>
       </w:r>
-      <w:fldSimple w:instr=" SEQ Figure \* ARABIC ">
-        <w:r>
-          <w:rPr>
-            <w:noProof/>
-          </w:rPr>
-          <w:t>2</w:t>
-        </w:r>
-      </w:fldSimple>
+      <w:r>
+        <w:fldChar w:fldCharType="begin"/>
+      </w:r>
+      <w:r>
+        <w:instrText xml:space="preserve"> SEQ Figure \* ARABIC </w:instrText>
+      </w:r>
+      <w:r>
+        <w:fldChar w:fldCharType="separate"/>
+      </w:r>
+      <w:r>
+        <w:rPr>
+          <w:noProof/>
+        </w:rPr>
+        <w:t>2</w:t>
+      </w:r>
+      <w:r>
+        <w:rPr>
+          <w:noProof/>
+        </w:rPr>
+        <w:fldChar w:fldCharType="end"/>
+      </w:r>
       <w:r>
         <w:t xml:space="preserve"> Comparison of Correlations among Trade Matrices for all Years</w:t>
       </w:r>
@@ -4823,14 +4838,27 @@
       <w:r>
         <w:t xml:space="preserve">Figure </w:t>
       </w:r>
-      <w:fldSimple w:instr=" SEQ Figure \* ARABIC ">
-        <w:r>
-          <w:rPr>
-            <w:noProof/>
-          </w:rPr>
-          <w:t>3</w:t>
-        </w:r>
-      </w:fldSimple>
+      <w:r>
+        <w:fldChar w:fldCharType="begin"/>
+      </w:r>
+      <w:r>
+        <w:instrText xml:space="preserve"> SEQ Figure \* ARABIC </w:instrText>
+      </w:r>
+      <w:r>
+        <w:fldChar w:fldCharType="separate"/>
+      </w:r>
+      <w:r>
+        <w:rPr>
+          <w:noProof/>
+        </w:rPr>
+        <w:t>3</w:t>
+      </w:r>
+      <w:r>
+        <w:rPr>
+          <w:noProof/>
+        </w:rPr>
+        <w:fldChar w:fldCharType="end"/>
+      </w:r>
       <w:r>
         <w:t xml:space="preserve"> Density Matrix with Positive Values Highlighted (1972)</w:t>
       </w:r>
@@ -4996,14 +5024,27 @@
       <w:r>
         <w:t xml:space="preserve">Figure </w:t>
       </w:r>
-      <w:fldSimple w:instr=" SEQ Figure \* ARABIC ">
-        <w:r>
-          <w:rPr>
-            <w:noProof/>
-          </w:rPr>
-          <w:t>4</w:t>
-        </w:r>
-      </w:fldSimple>
+      <w:r>
+        <w:fldChar w:fldCharType="begin"/>
+      </w:r>
+      <w:r>
+        <w:instrText xml:space="preserve"> SEQ Figure \* ARABIC </w:instrText>
+      </w:r>
+      <w:r>
+        <w:fldChar w:fldCharType="separate"/>
+      </w:r>
+      <w:r>
+        <w:rPr>
+          <w:noProof/>
+        </w:rPr>
+        <w:t>4</w:t>
+      </w:r>
+      <w:r>
+        <w:rPr>
+          <w:noProof/>
+        </w:rPr>
+        <w:fldChar w:fldCharType="end"/>
+      </w:r>
       <w:r>
         <w:t xml:space="preserve"> Part of CONCOR </w:t>
       </w:r>
@@ -5148,14 +5189,27 @@
       <w:r>
         <w:t xml:space="preserve">Figure </w:t>
       </w:r>
-      <w:fldSimple w:instr=" SEQ Figure \* ARABIC ">
-        <w:r>
-          <w:rPr>
-            <w:noProof/>
-          </w:rPr>
-          <w:t>5</w:t>
-        </w:r>
-      </w:fldSimple>
+      <w:r>
+        <w:fldChar w:fldCharType="begin"/>
+      </w:r>
+      <w:r>
+        <w:instrText xml:space="preserve"> SEQ Figure \* ARABIC </w:instrText>
+      </w:r>
+      <w:r>
+        <w:fldChar w:fldCharType="separate"/>
+      </w:r>
+      <w:r>
+        <w:rPr>
+          <w:noProof/>
+        </w:rPr>
+        <w:t>5</w:t>
+      </w:r>
+      <w:r>
+        <w:rPr>
+          <w:noProof/>
+        </w:rPr>
+        <w:fldChar w:fldCharType="end"/>
+      </w:r>
       <w:r>
         <w:t xml:space="preserve"> </w:t>
       </w:r>
@@ -5291,14 +5345,27 @@
       <w:r>
         <w:t xml:space="preserve">Figure </w:t>
       </w:r>
-      <w:fldSimple w:instr=" SEQ Figure \* ARABIC ">
-        <w:r>
-          <w:rPr>
-            <w:noProof/>
-          </w:rPr>
-          <w:t>6</w:t>
-        </w:r>
-      </w:fldSimple>
+      <w:r>
+        <w:fldChar w:fldCharType="begin"/>
+      </w:r>
+      <w:r>
+        <w:instrText xml:space="preserve"> SEQ Figure \* ARABIC </w:instrText>
+      </w:r>
+      <w:r>
+        <w:fldChar w:fldCharType="separate"/>
+      </w:r>
+      <w:r>
+        <w:rPr>
+          <w:noProof/>
+        </w:rPr>
+        <w:t>6</w:t>
+      </w:r>
+      <w:r>
+        <w:rPr>
+          <w:noProof/>
+        </w:rPr>
+        <w:fldChar w:fldCharType="end"/>
+      </w:r>
       <w:r>
         <w:t xml:space="preserve"> </w:t>
       </w:r>
@@ -5434,14 +5501,27 @@
       <w:r>
         <w:t xml:space="preserve">Figure </w:t>
       </w:r>
-      <w:fldSimple w:instr=" SEQ Figure \* ARABIC ">
-        <w:r>
-          <w:rPr>
-            <w:noProof/>
-          </w:rPr>
-          <w:t>7</w:t>
-        </w:r>
-      </w:fldSimple>
+      <w:r>
+        <w:fldChar w:fldCharType="begin"/>
+      </w:r>
+      <w:r>
+        <w:instrText xml:space="preserve"> SEQ Figure \* ARABIC </w:instrText>
+      </w:r>
+      <w:r>
+        <w:fldChar w:fldCharType="separate"/>
+      </w:r>
+      <w:r>
+        <w:rPr>
+          <w:noProof/>
+        </w:rPr>
+        <w:t>7</w:t>
+      </w:r>
+      <w:r>
+        <w:rPr>
+          <w:noProof/>
+        </w:rPr>
+        <w:fldChar w:fldCharType="end"/>
+      </w:r>
       <w:r>
         <w:t xml:space="preserve"> </w:t>
       </w:r>
@@ -5572,14 +5652,27 @@
       <w:r>
         <w:t xml:space="preserve">Figure </w:t>
       </w:r>
-      <w:fldSimple w:instr=" SEQ Figure \* ARABIC ">
-        <w:r>
-          <w:rPr>
-            <w:noProof/>
-          </w:rPr>
-          <w:t>8</w:t>
-        </w:r>
-      </w:fldSimple>
+      <w:r>
+        <w:fldChar w:fldCharType="begin"/>
+      </w:r>
+      <w:r>
+        <w:instrText xml:space="preserve"> SEQ Figure \* ARABIC </w:instrText>
+      </w:r>
+      <w:r>
+        <w:fldChar w:fldCharType="separate"/>
+      </w:r>
+      <w:r>
+        <w:rPr>
+          <w:noProof/>
+        </w:rPr>
+        <w:t>8</w:t>
+      </w:r>
+      <w:r>
+        <w:rPr>
+          <w:noProof/>
+        </w:rPr>
+        <w:fldChar w:fldCharType="end"/>
+      </w:r>
       <w:r>
         <w:t xml:space="preserve"> </w:t>
       </w:r>
@@ -5709,14 +5802,27 @@
       <w:r>
         <w:t xml:space="preserve">Figure </w:t>
       </w:r>
-      <w:fldSimple w:instr=" SEQ Figure \* ARABIC ">
-        <w:r>
-          <w:rPr>
-            <w:noProof/>
-          </w:rPr>
-          <w:t>9</w:t>
-        </w:r>
-      </w:fldSimple>
+      <w:r>
+        <w:fldChar w:fldCharType="begin"/>
+      </w:r>
+      <w:r>
+        <w:instrText xml:space="preserve"> SEQ Figure \* ARABIC </w:instrText>
+      </w:r>
+      <w:r>
+        <w:fldChar w:fldCharType="separate"/>
+      </w:r>
+      <w:r>
+        <w:rPr>
+          <w:noProof/>
+        </w:rPr>
+        <w:t>9</w:t>
+      </w:r>
+      <w:r>
+        <w:rPr>
+          <w:noProof/>
+        </w:rPr>
+        <w:fldChar w:fldCharType="end"/>
+      </w:r>
       <w:r>
         <w:t xml:space="preserve"> </w:t>
       </w:r>
@@ -5855,14 +5961,27 @@
       <w:r>
         <w:t xml:space="preserve">Figure </w:t>
       </w:r>
-      <w:fldSimple w:instr=" SEQ Figure \* ARABIC ">
-        <w:r>
-          <w:rPr>
-            <w:noProof/>
-          </w:rPr>
-          <w:t>10</w:t>
-        </w:r>
-      </w:fldSimple>
+      <w:r>
+        <w:fldChar w:fldCharType="begin"/>
+      </w:r>
+      <w:r>
+        <w:instrText xml:space="preserve"> SEQ Figure \* ARABIC </w:instrText>
+      </w:r>
+      <w:r>
+        <w:fldChar w:fldCharType="separate"/>
+      </w:r>
+      <w:r>
+        <w:rPr>
+          <w:noProof/>
+        </w:rPr>
+        <w:t>10</w:t>
+      </w:r>
+      <w:r>
+        <w:rPr>
+          <w:noProof/>
+        </w:rPr>
+        <w:fldChar w:fldCharType="end"/>
+      </w:r>
       <w:r>
         <w:t xml:space="preserve"> </w:t>
       </w:r>
@@ -6000,14 +6119,27 @@
       <w:r>
         <w:t xml:space="preserve">Figure </w:t>
       </w:r>
-      <w:fldSimple w:instr=" SEQ Figure \* ARABIC ">
-        <w:r>
-          <w:rPr>
-            <w:noProof/>
-          </w:rPr>
-          <w:t>11</w:t>
-        </w:r>
-      </w:fldSimple>
+      <w:r>
+        <w:fldChar w:fldCharType="begin"/>
+      </w:r>
+      <w:r>
+        <w:instrText xml:space="preserve"> SEQ Figure \* ARABIC </w:instrText>
+      </w:r>
+      <w:r>
+        <w:fldChar w:fldCharType="separate"/>
+      </w:r>
+      <w:r>
+        <w:rPr>
+          <w:noProof/>
+        </w:rPr>
+        <w:t>11</w:t>
+      </w:r>
+      <w:r>
+        <w:rPr>
+          <w:noProof/>
+        </w:rPr>
+        <w:fldChar w:fldCharType="end"/>
+      </w:r>
       <w:r>
         <w:t xml:space="preserve"> </w:t>
       </w:r>
@@ -6137,14 +6269,27 @@
       <w:r>
         <w:t xml:space="preserve">Figure </w:t>
       </w:r>
-      <w:fldSimple w:instr=" SEQ Figure \* ARABIC ">
-        <w:r>
-          <w:rPr>
-            <w:noProof/>
-          </w:rPr>
-          <w:t>12</w:t>
-        </w:r>
-      </w:fldSimple>
+      <w:r>
+        <w:fldChar w:fldCharType="begin"/>
+      </w:r>
+      <w:r>
+        <w:instrText xml:space="preserve"> SEQ Figure \* ARABIC </w:instrText>
+      </w:r>
+      <w:r>
+        <w:fldChar w:fldCharType="separate"/>
+      </w:r>
+      <w:r>
+        <w:rPr>
+          <w:noProof/>
+        </w:rPr>
+        <w:t>12</w:t>
+      </w:r>
+      <w:r>
+        <w:rPr>
+          <w:noProof/>
+        </w:rPr>
+        <w:fldChar w:fldCharType="end"/>
+      </w:r>
       <w:r>
         <w:t xml:space="preserve"> </w:t>
       </w:r>
@@ -7171,8 +7316,6 @@
           <w:szCs w:val="24"/>
         </w:rPr>
       </w:pPr>
-      <w:bookmarkStart w:id="1" w:name="_GoBack"/>
-      <w:bookmarkEnd w:id="1"/>
     </w:p>
     <w:p>
       <w:pPr>
@@ -7566,14 +7709,27 @@
       <w:r>
         <w:t xml:space="preserve">Table </w:t>
       </w:r>
-      <w:fldSimple w:instr=" SEQ Table \* ARABIC ">
-        <w:r>
-          <w:rPr>
-            <w:noProof/>
-          </w:rPr>
-          <w:t>2</w:t>
-        </w:r>
-      </w:fldSimple>
+      <w:r>
+        <w:fldChar w:fldCharType="begin"/>
+      </w:r>
+      <w:r>
+        <w:instrText xml:space="preserve"> SEQ Table \* ARABIC </w:instrText>
+      </w:r>
+      <w:r>
+        <w:fldChar w:fldCharType="separate"/>
+      </w:r>
+      <w:r>
+        <w:rPr>
+          <w:noProof/>
+        </w:rPr>
+        <w:t>2</w:t>
+      </w:r>
+      <w:r>
+        <w:rPr>
+          <w:noProof/>
+        </w:rPr>
+        <w:fldChar w:fldCharType="end"/>
+      </w:r>
       <w:r>
         <w:t xml:space="preserve"> Complete List of Countries in Consideration</w:t>
       </w:r>
@@ -11742,14 +11898,27 @@
       <w:r>
         <w:t xml:space="preserve">Figure </w:t>
       </w:r>
-      <w:fldSimple w:instr=" SEQ Figure \* ARABIC ">
-        <w:r>
-          <w:rPr>
-            <w:noProof/>
-          </w:rPr>
-          <w:t>13</w:t>
-        </w:r>
-      </w:fldSimple>
+      <w:r>
+        <w:fldChar w:fldCharType="begin"/>
+      </w:r>
+      <w:r>
+        <w:instrText xml:space="preserve"> SEQ Figure \* ARABIC </w:instrText>
+      </w:r>
+      <w:r>
+        <w:fldChar w:fldCharType="separate"/>
+      </w:r>
+      <w:r>
+        <w:rPr>
+          <w:noProof/>
+        </w:rPr>
+        <w:t>13</w:t>
+      </w:r>
+      <w:r>
+        <w:rPr>
+          <w:noProof/>
+        </w:rPr>
+        <w:fldChar w:fldCharType="end"/>
+      </w:r>
       <w:r>
         <w:t xml:space="preserve"> </w:t>
       </w:r>
@@ -11827,14 +11996,27 @@
       <w:r>
         <w:t xml:space="preserve">Figure </w:t>
       </w:r>
-      <w:fldSimple w:instr=" SEQ Figure \* ARABIC ">
-        <w:r>
-          <w:rPr>
-            <w:noProof/>
-          </w:rPr>
-          <w:t>14</w:t>
-        </w:r>
-      </w:fldSimple>
+      <w:r>
+        <w:fldChar w:fldCharType="begin"/>
+      </w:r>
+      <w:r>
+        <w:instrText xml:space="preserve"> SEQ Figure \* ARABIC </w:instrText>
+      </w:r>
+      <w:r>
+        <w:fldChar w:fldCharType="separate"/>
+      </w:r>
+      <w:r>
+        <w:rPr>
+          <w:noProof/>
+        </w:rPr>
+        <w:t>14</w:t>
+      </w:r>
+      <w:r>
+        <w:rPr>
+          <w:noProof/>
+        </w:rPr>
+        <w:fldChar w:fldCharType="end"/>
+      </w:r>
       <w:r>
         <w:t xml:space="preserve"> CONCOR Block Model for Raw Materials - 1972</w:t>
       </w:r>
@@ -11894,14 +12076,27 @@
       <w:r>
         <w:t xml:space="preserve">Figure </w:t>
       </w:r>
-      <w:fldSimple w:instr=" SEQ Figure \* ARABIC ">
-        <w:r>
-          <w:rPr>
-            <w:noProof/>
-          </w:rPr>
-          <w:t>15</w:t>
-        </w:r>
-      </w:fldSimple>
+      <w:r>
+        <w:fldChar w:fldCharType="begin"/>
+      </w:r>
+      <w:r>
+        <w:instrText xml:space="preserve"> SEQ Figure \* ARABIC </w:instrText>
+      </w:r>
+      <w:r>
+        <w:fldChar w:fldCharType="separate"/>
+      </w:r>
+      <w:r>
+        <w:rPr>
+          <w:noProof/>
+        </w:rPr>
+        <w:t>15</w:t>
+      </w:r>
+      <w:r>
+        <w:rPr>
+          <w:noProof/>
+        </w:rPr>
+        <w:fldChar w:fldCharType="end"/>
+      </w:r>
       <w:r>
         <w:t xml:space="preserve"> </w:t>
       </w:r>
@@ -11969,14 +12164,27 @@
       <w:r>
         <w:t xml:space="preserve">Figure </w:t>
       </w:r>
-      <w:fldSimple w:instr=" SEQ Figure \* ARABIC ">
-        <w:r>
-          <w:rPr>
-            <w:noProof/>
-          </w:rPr>
-          <w:t>16</w:t>
-        </w:r>
-      </w:fldSimple>
+      <w:r>
+        <w:fldChar w:fldCharType="begin"/>
+      </w:r>
+      <w:r>
+        <w:instrText xml:space="preserve"> SEQ Figure \* ARABIC </w:instrText>
+      </w:r>
+      <w:r>
+        <w:fldChar w:fldCharType="separate"/>
+      </w:r>
+      <w:r>
+        <w:rPr>
+          <w:noProof/>
+        </w:rPr>
+        <w:t>16</w:t>
+      </w:r>
+      <w:r>
+        <w:rPr>
+          <w:noProof/>
+        </w:rPr>
+        <w:fldChar w:fldCharType="end"/>
+      </w:r>
       <w:r>
         <w:t xml:space="preserve"> </w:t>
       </w:r>
@@ -12061,14 +12269,27 @@
       <w:r>
         <w:t xml:space="preserve">Figure </w:t>
       </w:r>
-      <w:fldSimple w:instr=" SEQ Figure \* ARABIC ">
-        <w:r>
-          <w:rPr>
-            <w:noProof/>
-          </w:rPr>
-          <w:t>17</w:t>
-        </w:r>
-      </w:fldSimple>
+      <w:r>
+        <w:fldChar w:fldCharType="begin"/>
+      </w:r>
+      <w:r>
+        <w:instrText xml:space="preserve"> SEQ Figure \* ARABIC </w:instrText>
+      </w:r>
+      <w:r>
+        <w:fldChar w:fldCharType="separate"/>
+      </w:r>
+      <w:r>
+        <w:rPr>
+          <w:noProof/>
+        </w:rPr>
+        <w:t>17</w:t>
+      </w:r>
+      <w:r>
+        <w:rPr>
+          <w:noProof/>
+        </w:rPr>
+        <w:fldChar w:fldCharType="end"/>
+      </w:r>
       <w:r>
         <w:t xml:space="preserve"> </w:t>
       </w:r>
@@ -12139,14 +12360,27 @@
       <w:r>
         <w:t xml:space="preserve">Figure </w:t>
       </w:r>
-      <w:fldSimple w:instr=" SEQ Figure \* ARABIC ">
-        <w:r>
-          <w:rPr>
-            <w:noProof/>
-          </w:rPr>
-          <w:t>18</w:t>
-        </w:r>
-      </w:fldSimple>
+      <w:r>
+        <w:fldChar w:fldCharType="begin"/>
+      </w:r>
+      <w:r>
+        <w:instrText xml:space="preserve"> SEQ Figure \* ARABIC </w:instrText>
+      </w:r>
+      <w:r>
+        <w:fldChar w:fldCharType="separate"/>
+      </w:r>
+      <w:r>
+        <w:rPr>
+          <w:noProof/>
+        </w:rPr>
+        <w:t>18</w:t>
+      </w:r>
+      <w:r>
+        <w:rPr>
+          <w:noProof/>
+        </w:rPr>
+        <w:fldChar w:fldCharType="end"/>
+      </w:r>
       <w:r>
         <w:t xml:space="preserve"> </w:t>
       </w:r>
@@ -12212,14 +12446,27 @@
       <w:r>
         <w:t xml:space="preserve">Figure </w:t>
       </w:r>
-      <w:fldSimple w:instr=" SEQ Figure \* ARABIC ">
-        <w:r>
-          <w:rPr>
-            <w:noProof/>
-          </w:rPr>
-          <w:t>19</w:t>
-        </w:r>
-      </w:fldSimple>
+      <w:r>
+        <w:fldChar w:fldCharType="begin"/>
+      </w:r>
+      <w:r>
+        <w:instrText xml:space="preserve"> SEQ Figure \* ARABIC </w:instrText>
+      </w:r>
+      <w:r>
+        <w:fldChar w:fldCharType="separate"/>
+      </w:r>
+      <w:r>
+        <w:rPr>
+          <w:noProof/>
+        </w:rPr>
+        <w:t>19</w:t>
+      </w:r>
+      <w:r>
+        <w:rPr>
+          <w:noProof/>
+        </w:rPr>
+        <w:fldChar w:fldCharType="end"/>
+      </w:r>
       <w:r>
         <w:t xml:space="preserve"> </w:t>
       </w:r>
@@ -12290,14 +12537,27 @@
       <w:r>
         <w:t xml:space="preserve">Figure </w:t>
       </w:r>
-      <w:fldSimple w:instr=" SEQ Figure \* ARABIC ">
-        <w:r>
-          <w:rPr>
-            <w:noProof/>
-          </w:rPr>
-          <w:t>20</w:t>
-        </w:r>
-      </w:fldSimple>
+      <w:r>
+        <w:fldChar w:fldCharType="begin"/>
+      </w:r>
+      <w:r>
+        <w:instrText xml:space="preserve"> SEQ Figure \* ARABIC </w:instrText>
+      </w:r>
+      <w:r>
+        <w:fldChar w:fldCharType="separate"/>
+      </w:r>
+      <w:r>
+        <w:rPr>
+          <w:noProof/>
+        </w:rPr>
+        <w:t>20</w:t>
+      </w:r>
+      <w:r>
+        <w:rPr>
+          <w:noProof/>
+        </w:rPr>
+        <w:fldChar w:fldCharType="end"/>
+      </w:r>
       <w:r>
         <w:t xml:space="preserve"> </w:t>
       </w:r>
@@ -12390,14 +12650,27 @@
       <w:r>
         <w:t xml:space="preserve">Figure </w:t>
       </w:r>
-      <w:fldSimple w:instr=" SEQ Figure \* ARABIC ">
-        <w:r>
-          <w:rPr>
-            <w:noProof/>
-          </w:rPr>
-          <w:t>21</w:t>
-        </w:r>
-      </w:fldSimple>
+      <w:r>
+        <w:fldChar w:fldCharType="begin"/>
+      </w:r>
+      <w:r>
+        <w:instrText xml:space="preserve"> SEQ Figure \* ARABIC </w:instrText>
+      </w:r>
+      <w:r>
+        <w:fldChar w:fldCharType="separate"/>
+      </w:r>
+      <w:r>
+        <w:rPr>
+          <w:noProof/>
+        </w:rPr>
+        <w:t>21</w:t>
+      </w:r>
+      <w:r>
+        <w:rPr>
+          <w:noProof/>
+        </w:rPr>
+        <w:fldChar w:fldCharType="end"/>
+      </w:r>
       <w:r>
         <w:t xml:space="preserve"> </w:t>
       </w:r>
@@ -12465,14 +12738,27 @@
       <w:r>
         <w:t xml:space="preserve">Figure </w:t>
       </w:r>
-      <w:fldSimple w:instr=" SEQ Figure \* ARABIC ">
-        <w:r>
-          <w:rPr>
-            <w:noProof/>
-          </w:rPr>
-          <w:t>22</w:t>
-        </w:r>
-      </w:fldSimple>
+      <w:r>
+        <w:fldChar w:fldCharType="begin"/>
+      </w:r>
+      <w:r>
+        <w:instrText xml:space="preserve"> SEQ Figure \* ARABIC </w:instrText>
+      </w:r>
+      <w:r>
+        <w:fldChar w:fldCharType="separate"/>
+      </w:r>
+      <w:r>
+        <w:rPr>
+          <w:noProof/>
+        </w:rPr>
+        <w:t>22</w:t>
+      </w:r>
+      <w:r>
+        <w:rPr>
+          <w:noProof/>
+        </w:rPr>
+        <w:fldChar w:fldCharType="end"/>
+      </w:r>
       <w:r>
         <w:t xml:space="preserve"> CONCOR Block Model for Raw Materials - 2008</w:t>
       </w:r>
@@ -12532,14 +12818,27 @@
       <w:r>
         <w:t xml:space="preserve">Figure </w:t>
       </w:r>
-      <w:fldSimple w:instr=" SEQ Figure \* ARABIC ">
-        <w:r>
-          <w:rPr>
-            <w:noProof/>
-          </w:rPr>
-          <w:t>23</w:t>
-        </w:r>
-      </w:fldSimple>
+      <w:r>
+        <w:fldChar w:fldCharType="begin"/>
+      </w:r>
+      <w:r>
+        <w:instrText xml:space="preserve"> SEQ Figure \* ARABIC </w:instrText>
+      </w:r>
+      <w:r>
+        <w:fldChar w:fldCharType="separate"/>
+      </w:r>
+      <w:r>
+        <w:rPr>
+          <w:noProof/>
+        </w:rPr>
+        <w:t>23</w:t>
+      </w:r>
+      <w:r>
+        <w:rPr>
+          <w:noProof/>
+        </w:rPr>
+        <w:fldChar w:fldCharType="end"/>
+      </w:r>
       <w:r>
         <w:t xml:space="preserve"> </w:t>
       </w:r>
@@ -12613,14 +12912,27 @@
       <w:r>
         <w:t xml:space="preserve">Figure </w:t>
       </w:r>
-      <w:fldSimple w:instr=" SEQ Figure \* ARABIC ">
-        <w:r>
-          <w:rPr>
-            <w:noProof/>
-          </w:rPr>
-          <w:t>24</w:t>
-        </w:r>
-      </w:fldSimple>
+      <w:r>
+        <w:fldChar w:fldCharType="begin"/>
+      </w:r>
+      <w:r>
+        <w:instrText xml:space="preserve"> SEQ Figure \* ARABIC </w:instrText>
+      </w:r>
+      <w:r>
+        <w:fldChar w:fldCharType="separate"/>
+      </w:r>
+      <w:r>
+        <w:rPr>
+          <w:noProof/>
+        </w:rPr>
+        <w:t>24</w:t>
+      </w:r>
+      <w:r>
+        <w:rPr>
+          <w:noProof/>
+        </w:rPr>
+        <w:fldChar w:fldCharType="end"/>
+      </w:r>
       <w:r>
         <w:t xml:space="preserve"> </w:t>
       </w:r>
@@ -12698,14 +13010,27 @@
       <w:r>
         <w:t xml:space="preserve">Figure </w:t>
       </w:r>
-      <w:fldSimple w:instr=" SEQ Figure \* ARABIC ">
-        <w:r>
-          <w:rPr>
-            <w:noProof/>
-          </w:rPr>
-          <w:t>25</w:t>
-        </w:r>
-      </w:fldSimple>
+      <w:r>
+        <w:fldChar w:fldCharType="begin"/>
+      </w:r>
+      <w:r>
+        <w:instrText xml:space="preserve"> SEQ Figure \* ARABIC </w:instrText>
+      </w:r>
+      <w:r>
+        <w:fldChar w:fldCharType="separate"/>
+      </w:r>
+      <w:r>
+        <w:rPr>
+          <w:noProof/>
+        </w:rPr>
+        <w:t>25</w:t>
+      </w:r>
+      <w:r>
+        <w:rPr>
+          <w:noProof/>
+        </w:rPr>
+        <w:fldChar w:fldCharType="end"/>
+      </w:r>
       <w:r>
         <w:t xml:space="preserve"> </w:t>
       </w:r>
@@ -12770,14 +13095,27 @@
       <w:r>
         <w:t xml:space="preserve">Figure </w:t>
       </w:r>
-      <w:fldSimple w:instr=" SEQ Figure \* ARABIC ">
-        <w:r>
-          <w:rPr>
-            <w:noProof/>
-          </w:rPr>
-          <w:t>26</w:t>
-        </w:r>
-      </w:fldSimple>
+      <w:r>
+        <w:fldChar w:fldCharType="begin"/>
+      </w:r>
+      <w:r>
+        <w:instrText xml:space="preserve"> SEQ Figure \* ARABIC </w:instrText>
+      </w:r>
+      <w:r>
+        <w:fldChar w:fldCharType="separate"/>
+      </w:r>
+      <w:r>
+        <w:rPr>
+          <w:noProof/>
+        </w:rPr>
+        <w:t>26</w:t>
+      </w:r>
+      <w:r>
+        <w:rPr>
+          <w:noProof/>
+        </w:rPr>
+        <w:fldChar w:fldCharType="end"/>
+      </w:r>
       <w:r>
         <w:t xml:space="preserve"> </w:t>
       </w:r>
@@ -12843,14 +13181,27 @@
       <w:r>
         <w:t xml:space="preserve">Figure </w:t>
       </w:r>
-      <w:fldSimple w:instr=" SEQ Figure \* ARABIC ">
-        <w:r>
-          <w:rPr>
-            <w:noProof/>
-          </w:rPr>
-          <w:t>27</w:t>
-        </w:r>
-      </w:fldSimple>
+      <w:r>
+        <w:fldChar w:fldCharType="begin"/>
+      </w:r>
+      <w:r>
+        <w:instrText xml:space="preserve"> SEQ Figure \* ARABIC </w:instrText>
+      </w:r>
+      <w:r>
+        <w:fldChar w:fldCharType="separate"/>
+      </w:r>
+      <w:r>
+        <w:rPr>
+          <w:noProof/>
+        </w:rPr>
+        <w:t>27</w:t>
+      </w:r>
+      <w:r>
+        <w:rPr>
+          <w:noProof/>
+        </w:rPr>
+        <w:fldChar w:fldCharType="end"/>
+      </w:r>
       <w:r>
         <w:t xml:space="preserve"> </w:t>
       </w:r>
@@ -12916,14 +13267,27 @@
       <w:r>
         <w:t xml:space="preserve">Figure </w:t>
       </w:r>
-      <w:fldSimple w:instr=" SEQ Figure \* ARABIC ">
-        <w:r>
-          <w:rPr>
-            <w:noProof/>
-          </w:rPr>
-          <w:t>28</w:t>
-        </w:r>
-      </w:fldSimple>
+      <w:r>
+        <w:fldChar w:fldCharType="begin"/>
+      </w:r>
+      <w:r>
+        <w:instrText xml:space="preserve"> SEQ Figure \* ARABIC </w:instrText>
+      </w:r>
+      <w:r>
+        <w:fldChar w:fldCharType="separate"/>
+      </w:r>
+      <w:r>
+        <w:rPr>
+          <w:noProof/>
+        </w:rPr>
+        <w:t>28</w:t>
+      </w:r>
+      <w:r>
+        <w:rPr>
+          <w:noProof/>
+        </w:rPr>
+        <w:fldChar w:fldCharType="end"/>
+      </w:r>
       <w:r>
         <w:t xml:space="preserve"> </w:t>
       </w:r>
@@ -13004,14 +13368,27 @@
       <w:r>
         <w:t xml:space="preserve">Figure </w:t>
       </w:r>
-      <w:fldSimple w:instr=" SEQ Figure \* ARABIC ">
-        <w:r>
-          <w:rPr>
-            <w:noProof/>
-          </w:rPr>
-          <w:t>29</w:t>
-        </w:r>
-      </w:fldSimple>
+      <w:r>
+        <w:fldChar w:fldCharType="begin"/>
+      </w:r>
+      <w:r>
+        <w:instrText xml:space="preserve"> SEQ Figure \* ARABIC </w:instrText>
+      </w:r>
+      <w:r>
+        <w:fldChar w:fldCharType="separate"/>
+      </w:r>
+      <w:r>
+        <w:rPr>
+          <w:noProof/>
+        </w:rPr>
+        <w:t>29</w:t>
+      </w:r>
+      <w:r>
+        <w:rPr>
+          <w:noProof/>
+        </w:rPr>
+        <w:fldChar w:fldCharType="end"/>
+      </w:r>
       <w:r>
         <w:t xml:space="preserve"> </w:t>
       </w:r>
@@ -13076,14 +13453,27 @@
       <w:r>
         <w:t xml:space="preserve">Figure </w:t>
       </w:r>
-      <w:fldSimple w:instr=" SEQ Figure \* ARABIC ">
-        <w:r>
-          <w:rPr>
-            <w:noProof/>
-          </w:rPr>
-          <w:t>30</w:t>
-        </w:r>
-      </w:fldSimple>
+      <w:r>
+        <w:fldChar w:fldCharType="begin"/>
+      </w:r>
+      <w:r>
+        <w:instrText xml:space="preserve"> SEQ Figure \* ARABIC </w:instrText>
+      </w:r>
+      <w:r>
+        <w:fldChar w:fldCharType="separate"/>
+      </w:r>
+      <w:r>
+        <w:rPr>
+          <w:noProof/>
+        </w:rPr>
+        <w:t>30</w:t>
+      </w:r>
+      <w:r>
+        <w:rPr>
+          <w:noProof/>
+        </w:rPr>
+        <w:fldChar w:fldCharType="end"/>
+      </w:r>
       <w:r>
         <w:t xml:space="preserve"> </w:t>
       </w:r>
@@ -13149,14 +13539,27 @@
       <w:r>
         <w:t xml:space="preserve">Figure </w:t>
       </w:r>
-      <w:fldSimple w:instr=" SEQ Figure \* ARABIC ">
-        <w:r>
-          <w:rPr>
-            <w:noProof/>
-          </w:rPr>
-          <w:t>31</w:t>
-        </w:r>
-      </w:fldSimple>
+      <w:r>
+        <w:fldChar w:fldCharType="begin"/>
+      </w:r>
+      <w:r>
+        <w:instrText xml:space="preserve"> SEQ Figure \* ARABIC </w:instrText>
+      </w:r>
+      <w:r>
+        <w:fldChar w:fldCharType="separate"/>
+      </w:r>
+      <w:r>
+        <w:rPr>
+          <w:noProof/>
+        </w:rPr>
+        <w:t>31</w:t>
+      </w:r>
+      <w:r>
+        <w:rPr>
+          <w:noProof/>
+        </w:rPr>
+        <w:fldChar w:fldCharType="end"/>
+      </w:r>
       <w:r>
         <w:t xml:space="preserve"> </w:t>
       </w:r>
@@ -13222,14 +13625,27 @@
       <w:r>
         <w:t xml:space="preserve">Figure </w:t>
       </w:r>
-      <w:fldSimple w:instr=" SEQ Figure \* ARABIC ">
-        <w:r>
-          <w:rPr>
-            <w:noProof/>
-          </w:rPr>
-          <w:t>32</w:t>
-        </w:r>
-      </w:fldSimple>
+      <w:r>
+        <w:fldChar w:fldCharType="begin"/>
+      </w:r>
+      <w:r>
+        <w:instrText xml:space="preserve"> SEQ Figure \* ARABIC </w:instrText>
+      </w:r>
+      <w:r>
+        <w:fldChar w:fldCharType="separate"/>
+      </w:r>
+      <w:r>
+        <w:rPr>
+          <w:noProof/>
+        </w:rPr>
+        <w:t>32</w:t>
+      </w:r>
+      <w:r>
+        <w:rPr>
+          <w:noProof/>
+        </w:rPr>
+        <w:fldChar w:fldCharType="end"/>
+      </w:r>
       <w:r>
         <w:t xml:space="preserve"> </w:t>
       </w:r>
@@ -13318,14 +13734,27 @@
       <w:r>
         <w:t xml:space="preserve">Figure </w:t>
       </w:r>
-      <w:fldSimple w:instr=" SEQ Figure \* ARABIC ">
-        <w:r>
-          <w:rPr>
-            <w:noProof/>
-          </w:rPr>
-          <w:t>33</w:t>
-        </w:r>
-      </w:fldSimple>
+      <w:r>
+        <w:fldChar w:fldCharType="begin"/>
+      </w:r>
+      <w:r>
+        <w:instrText xml:space="preserve"> SEQ Figure \* ARABIC </w:instrText>
+      </w:r>
+      <w:r>
+        <w:fldChar w:fldCharType="separate"/>
+      </w:r>
+      <w:r>
+        <w:rPr>
+          <w:noProof/>
+        </w:rPr>
+        <w:t>33</w:t>
+      </w:r>
+      <w:r>
+        <w:rPr>
+          <w:noProof/>
+        </w:rPr>
+        <w:fldChar w:fldCharType="end"/>
+      </w:r>
       <w:r>
         <w:t xml:space="preserve"> Density Networks for Multinetwork Analysis</w:t>
       </w:r>
@@ -13455,14 +13884,27 @@
       <w:r>
         <w:t xml:space="preserve">Figure </w:t>
       </w:r>
-      <w:fldSimple w:instr=" SEQ Figure \* ARABIC ">
-        <w:r>
-          <w:rPr>
-            <w:noProof/>
-          </w:rPr>
-          <w:t>34</w:t>
-        </w:r>
-      </w:fldSimple>
+      <w:r>
+        <w:fldChar w:fldCharType="begin"/>
+      </w:r>
+      <w:r>
+        <w:instrText xml:space="preserve"> SEQ Figure \* ARABIC </w:instrText>
+      </w:r>
+      <w:r>
+        <w:fldChar w:fldCharType="separate"/>
+      </w:r>
+      <w:r>
+        <w:rPr>
+          <w:noProof/>
+        </w:rPr>
+        <w:t>34</w:t>
+      </w:r>
+      <w:r>
+        <w:rPr>
+          <w:noProof/>
+        </w:rPr>
+        <w:fldChar w:fldCharType="end"/>
+      </w:r>
       <w:r>
         <w:t xml:space="preserve"> Results of Binarized Manufacture Network Data by </w:t>
       </w:r>
@@ -13533,14 +13975,27 @@
       <w:r>
         <w:t xml:space="preserve">Figure </w:t>
       </w:r>
-      <w:fldSimple w:instr=" SEQ Figure \* ARABIC ">
-        <w:r>
-          <w:rPr>
-            <w:noProof/>
-          </w:rPr>
-          <w:t>35</w:t>
-        </w:r>
-      </w:fldSimple>
+      <w:r>
+        <w:fldChar w:fldCharType="begin"/>
+      </w:r>
+      <w:r>
+        <w:instrText xml:space="preserve"> SEQ Figure \* ARABIC </w:instrText>
+      </w:r>
+      <w:r>
+        <w:fldChar w:fldCharType="separate"/>
+      </w:r>
+      <w:r>
+        <w:rPr>
+          <w:noProof/>
+        </w:rPr>
+        <w:t>35</w:t>
+      </w:r>
+      <w:r>
+        <w:rPr>
+          <w:noProof/>
+        </w:rPr>
+        <w:fldChar w:fldCharType="end"/>
+      </w:r>
       <w:r>
         <w:t xml:space="preserve"> </w:t>
       </w:r>
@@ -13619,14 +14074,27 @@
       <w:r>
         <w:t xml:space="preserve">Figure </w:t>
       </w:r>
-      <w:fldSimple w:instr=" SEQ Figure \* ARABIC ">
-        <w:r>
-          <w:rPr>
-            <w:noProof/>
-          </w:rPr>
-          <w:t>36</w:t>
-        </w:r>
-      </w:fldSimple>
+      <w:r>
+        <w:fldChar w:fldCharType="begin"/>
+      </w:r>
+      <w:r>
+        <w:instrText xml:space="preserve"> SEQ Figure \* ARABIC </w:instrText>
+      </w:r>
+      <w:r>
+        <w:fldChar w:fldCharType="separate"/>
+      </w:r>
+      <w:r>
+        <w:rPr>
+          <w:noProof/>
+        </w:rPr>
+        <w:t>36</w:t>
+      </w:r>
+      <w:r>
+        <w:rPr>
+          <w:noProof/>
+        </w:rPr>
+        <w:fldChar w:fldCharType="end"/>
+      </w:r>
       <w:r>
         <w:t xml:space="preserve"> Correlations Matrix from </w:t>
       </w:r>
@@ -15335,7 +15803,7 @@
 </file>
 
 <file path=customXml/itemProps1.xml><?xml version="1.0" encoding="utf-8"?>
-<ds:datastoreItem xmlns:ds="http://schemas.openxmlformats.org/officeDocument/2006/customXml" ds:itemID="{5C2D026C-245E-4C9E-9574-6CFD16F192CA}">
+<ds:datastoreItem xmlns:ds="http://schemas.openxmlformats.org/officeDocument/2006/customXml" ds:itemID="{EEF2FFD9-811B-4BA1-B773-5FED82232BBF}">
   <ds:schemaRefs>
     <ds:schemaRef ds:uri="http://schemas.openxmlformats.org/officeDocument/2006/bibliography"/>
   </ds:schemaRefs>

</xml_diff>